<commit_message>
Tutorial Selesai Bare Bones
</commit_message>
<xml_diff>
--- a/BukuStuff/Hasil/Bab3.docx
+++ b/BukuStuff/Hasil/Bab3.docx
@@ -1,6 +1,6 @@
 
 <file path=word/document.xml><?xml version="1.0" encoding="utf-8"?>
-<w:document xmlns:wpc="http://schemas.microsoft.com/office/word/2010/wordprocessingCanvas" xmlns:cx="http://schemas.microsoft.com/office/drawing/2014/chartex" xmlns:cx1="http://schemas.microsoft.com/office/drawing/2015/9/8/chartex" xmlns:cx2="http://schemas.microsoft.com/office/drawing/2015/10/21/chartex" xmlns:cx3="http://schemas.microsoft.com/office/drawing/2016/5/9/chartex" xmlns:cx4="http://schemas.microsoft.com/office/drawing/2016/5/10/chartex" xmlns:cx5="http://schemas.microsoft.com/office/drawing/2016/5/11/chartex" xmlns:cx6="http://schemas.microsoft.com/office/drawing/2016/5/12/chartex" xmlns:cx7="http://schemas.microsoft.com/office/drawing/2016/5/13/chartex" xmlns:cx8="http://schemas.microsoft.com/office/drawing/2016/5/14/chartex" xmlns:mc="http://schemas.openxmlformats.org/markup-compatibility/2006" xmlns:aink="http://schemas.microsoft.com/office/drawing/2016/ink" xmlns:am3d="http://schemas.microsoft.com/office/drawing/2017/model3d" xmlns:o="urn:schemas-microsoft-com:office:office" xmlns:oel="http://schemas.microsoft.com/office/2019/extlst" xmlns:r="http://schemas.openxmlformats.org/officeDocument/2006/relationships" xmlns:m="http://schemas.openxmlformats.org/officeDocument/2006/math" xmlns:v="urn:schemas-microsoft-com:vml" xmlns:wp14="http://schemas.microsoft.com/office/word/2010/wordprocessingDrawing" xmlns:wp="http://schemas.openxmlformats.org/drawingml/2006/wordprocessingDrawing" xmlns:w10="urn:schemas-microsoft-com:office:word" xmlns:w="http://schemas.openxmlformats.org/wordprocessingml/2006/main" xmlns:w14="http://schemas.microsoft.com/office/word/2010/wordml" xmlns:w15="http://schemas.microsoft.com/office/word/2012/wordml" xmlns:w16cex="http://schemas.microsoft.com/office/word/2018/wordml/cex" xmlns:w16cid="http://schemas.microsoft.com/office/word/2016/wordml/cid" xmlns:w16="http://schemas.microsoft.com/office/word/2018/wordml" xmlns:w16du="http://schemas.microsoft.com/office/word/2023/wordml/word16du" xmlns:w16sdtdh="http://schemas.microsoft.com/office/word/2020/wordml/sdtdatahash" xmlns:w16se="http://schemas.microsoft.com/office/word/2015/wordml/symex" xmlns:wpg="http://schemas.microsoft.com/office/word/2010/wordprocessingGroup" xmlns:wpi="http://schemas.microsoft.com/office/word/2010/wordprocessingInk" xmlns:wne="http://schemas.microsoft.com/office/word/2006/wordml" xmlns:wps="http://schemas.microsoft.com/office/word/2010/wordprocessingShape" mc:Ignorable="w14 w15 w16se w16cid w16 w16cex w16sdtdh wp14">
+<w:document xmlns:wpc="http://schemas.microsoft.com/office/word/2010/wordprocessingCanvas" xmlns:cx="http://schemas.microsoft.com/office/drawing/2014/chartex" xmlns:cx1="http://schemas.microsoft.com/office/drawing/2015/9/8/chartex" xmlns:cx2="http://schemas.microsoft.com/office/drawing/2015/10/21/chartex" xmlns:cx3="http://schemas.microsoft.com/office/drawing/2016/5/9/chartex" xmlns:cx4="http://schemas.microsoft.com/office/drawing/2016/5/10/chartex" xmlns:cx5="http://schemas.microsoft.com/office/drawing/2016/5/11/chartex" xmlns:cx6="http://schemas.microsoft.com/office/drawing/2016/5/12/chartex" xmlns:cx7="http://schemas.microsoft.com/office/drawing/2016/5/13/chartex" xmlns:cx8="http://schemas.microsoft.com/office/drawing/2016/5/14/chartex" xmlns:mc="http://schemas.openxmlformats.org/markup-compatibility/2006" xmlns:aink="http://schemas.microsoft.com/office/drawing/2016/ink" xmlns:am3d="http://schemas.microsoft.com/office/drawing/2017/model3d" xmlns:o="urn:schemas-microsoft-com:office:office" xmlns:oel="http://schemas.microsoft.com/office/2019/extlst" xmlns:r="http://schemas.openxmlformats.org/officeDocument/2006/relationships" xmlns:m="http://schemas.openxmlformats.org/officeDocument/2006/math" xmlns:v="urn:schemas-microsoft-com:vml" xmlns:wp14="http://schemas.microsoft.com/office/word/2010/wordprocessingDrawing" xmlns:wp="http://schemas.openxmlformats.org/drawingml/2006/wordprocessingDrawing" xmlns:w10="urn:schemas-microsoft-com:office:word" xmlns:w="http://schemas.openxmlformats.org/wordprocessingml/2006/main" xmlns:w14="http://schemas.microsoft.com/office/word/2010/wordml" xmlns:w15="http://schemas.microsoft.com/office/word/2012/wordml" xmlns:w16cex="http://schemas.microsoft.com/office/word/2018/wordml/cex" xmlns:w16cid="http://schemas.microsoft.com/office/word/2016/wordml/cid" xmlns:w16="http://schemas.microsoft.com/office/word/2018/wordml" xmlns:w16sdtdh="http://schemas.microsoft.com/office/word/2020/wordml/sdtdatahash" xmlns:w16se="http://schemas.microsoft.com/office/word/2015/wordml/symex" xmlns:wpg="http://schemas.microsoft.com/office/word/2010/wordprocessingGroup" xmlns:wpi="http://schemas.microsoft.com/office/word/2010/wordprocessingInk" xmlns:wne="http://schemas.microsoft.com/office/word/2006/wordml" xmlns:wps="http://schemas.microsoft.com/office/word/2010/wordprocessingShape" mc:Ignorable="w14 w15 w16se w16cid w16 w16cex w16sdtdh wp14">
   <w:body>
     <w:p>
       <w:pPr>
@@ -2415,6 +2415,9 @@
         <w:jc w:val="center"/>
       </w:pPr>
       <w:r>
+        <w:rPr>
+          <w:noProof/>
+        </w:rPr>
         <w:drawing>
           <wp:inline distT="0" distB="0" distL="0" distR="0" wp14:anchorId="7FE8AE5C" wp14:editId="69577B87">
             <wp:extent cx="2524125" cy="2430392"/>
@@ -2521,6 +2524,9 @@
         <w:ind w:firstLine="0"/>
       </w:pPr>
       <w:r>
+        <w:rPr>
+          <w:noProof/>
+        </w:rPr>
         <w:drawing>
           <wp:inline distT="0" distB="0" distL="0" distR="0" wp14:anchorId="4095D9DE" wp14:editId="4EE019B0">
             <wp:extent cx="5040630" cy="2113915"/>
@@ -2574,7 +2580,7 @@
         <w:pStyle w:val="STTSGambar"/>
       </w:pPr>
       <w:r>
-        <w:t>Rule Tile</w:t>
+        <w:t>State Machine</w:t>
       </w:r>
     </w:p>
     <w:p>
@@ -2634,6 +2640,9 @@
         <w:ind w:firstLine="0"/>
       </w:pPr>
       <w:r>
+        <w:rPr>
+          <w:noProof/>
+        </w:rPr>
         <w:drawing>
           <wp:inline distT="0" distB="0" distL="0" distR="0" wp14:anchorId="78EF8B63" wp14:editId="49F4DD68">
             <wp:extent cx="5040630" cy="2218055"/>
@@ -2676,10 +2685,7 @@
         <w:pStyle w:val="STTSGambar"/>
       </w:pPr>
       <w:r>
-        <w:t>Gambar 3.</w:t>
-      </w:r>
-      <w:r>
-        <w:t>14</w:t>
+        <w:t>Gambar 3.14</w:t>
       </w:r>
     </w:p>
     <w:p>
@@ -2687,7 +2693,7 @@
         <w:pStyle w:val="STTSGambar"/>
       </w:pPr>
       <w:r>
-        <w:t>Rule Tile</w:t>
+        <w:t>Shader Graph</w:t>
       </w:r>
     </w:p>
     <w:p>
@@ -2710,7 +2716,7 @@
 </file>
 
 <file path=word/endnotes.xml><?xml version="1.0" encoding="utf-8"?>
-<w:endnotes xmlns:wpc="http://schemas.microsoft.com/office/word/2010/wordprocessingCanvas" xmlns:cx="http://schemas.microsoft.com/office/drawing/2014/chartex" xmlns:cx1="http://schemas.microsoft.com/office/drawing/2015/9/8/chartex" xmlns:cx2="http://schemas.microsoft.com/office/drawing/2015/10/21/chartex" xmlns:cx3="http://schemas.microsoft.com/office/drawing/2016/5/9/chartex" xmlns:cx4="http://schemas.microsoft.com/office/drawing/2016/5/10/chartex" xmlns:cx5="http://schemas.microsoft.com/office/drawing/2016/5/11/chartex" xmlns:cx6="http://schemas.microsoft.com/office/drawing/2016/5/12/chartex" xmlns:cx7="http://schemas.microsoft.com/office/drawing/2016/5/13/chartex" xmlns:cx8="http://schemas.microsoft.com/office/drawing/2016/5/14/chartex" xmlns:mc="http://schemas.openxmlformats.org/markup-compatibility/2006" xmlns:aink="http://schemas.microsoft.com/office/drawing/2016/ink" xmlns:am3d="http://schemas.microsoft.com/office/drawing/2017/model3d" xmlns:o="urn:schemas-microsoft-com:office:office" xmlns:oel="http://schemas.microsoft.com/office/2019/extlst" xmlns:r="http://schemas.openxmlformats.org/officeDocument/2006/relationships" xmlns:m="http://schemas.openxmlformats.org/officeDocument/2006/math" xmlns:v="urn:schemas-microsoft-com:vml" xmlns:wp14="http://schemas.microsoft.com/office/word/2010/wordprocessingDrawing" xmlns:wp="http://schemas.openxmlformats.org/drawingml/2006/wordprocessingDrawing" xmlns:w10="urn:schemas-microsoft-com:office:word" xmlns:w="http://schemas.openxmlformats.org/wordprocessingml/2006/main" xmlns:w14="http://schemas.microsoft.com/office/word/2010/wordml" xmlns:w15="http://schemas.microsoft.com/office/word/2012/wordml" xmlns:w16cex="http://schemas.microsoft.com/office/word/2018/wordml/cex" xmlns:w16cid="http://schemas.microsoft.com/office/word/2016/wordml/cid" xmlns:w16="http://schemas.microsoft.com/office/word/2018/wordml" xmlns:w16du="http://schemas.microsoft.com/office/word/2023/wordml/word16du" xmlns:w16sdtdh="http://schemas.microsoft.com/office/word/2020/wordml/sdtdatahash" xmlns:w16se="http://schemas.microsoft.com/office/word/2015/wordml/symex" xmlns:wpg="http://schemas.microsoft.com/office/word/2010/wordprocessingGroup" xmlns:wpi="http://schemas.microsoft.com/office/word/2010/wordprocessingInk" xmlns:wne="http://schemas.microsoft.com/office/word/2006/wordml" xmlns:wps="http://schemas.microsoft.com/office/word/2010/wordprocessingShape" mc:Ignorable="w14 w15 w16se w16cid w16 w16cex w16sdtdh wp14">
+<w:endnotes xmlns:wpc="http://schemas.microsoft.com/office/word/2010/wordprocessingCanvas" xmlns:cx="http://schemas.microsoft.com/office/drawing/2014/chartex" xmlns:cx1="http://schemas.microsoft.com/office/drawing/2015/9/8/chartex" xmlns:cx2="http://schemas.microsoft.com/office/drawing/2015/10/21/chartex" xmlns:cx3="http://schemas.microsoft.com/office/drawing/2016/5/9/chartex" xmlns:cx4="http://schemas.microsoft.com/office/drawing/2016/5/10/chartex" xmlns:cx5="http://schemas.microsoft.com/office/drawing/2016/5/11/chartex" xmlns:cx6="http://schemas.microsoft.com/office/drawing/2016/5/12/chartex" xmlns:cx7="http://schemas.microsoft.com/office/drawing/2016/5/13/chartex" xmlns:cx8="http://schemas.microsoft.com/office/drawing/2016/5/14/chartex" xmlns:mc="http://schemas.openxmlformats.org/markup-compatibility/2006" xmlns:aink="http://schemas.microsoft.com/office/drawing/2016/ink" xmlns:am3d="http://schemas.microsoft.com/office/drawing/2017/model3d" xmlns:o="urn:schemas-microsoft-com:office:office" xmlns:oel="http://schemas.microsoft.com/office/2019/extlst" xmlns:r="http://schemas.openxmlformats.org/officeDocument/2006/relationships" xmlns:m="http://schemas.openxmlformats.org/officeDocument/2006/math" xmlns:v="urn:schemas-microsoft-com:vml" xmlns:wp14="http://schemas.microsoft.com/office/word/2010/wordprocessingDrawing" xmlns:wp="http://schemas.openxmlformats.org/drawingml/2006/wordprocessingDrawing" xmlns:w10="urn:schemas-microsoft-com:office:word" xmlns:w="http://schemas.openxmlformats.org/wordprocessingml/2006/main" xmlns:w14="http://schemas.microsoft.com/office/word/2010/wordml" xmlns:w15="http://schemas.microsoft.com/office/word/2012/wordml" xmlns:w16cex="http://schemas.microsoft.com/office/word/2018/wordml/cex" xmlns:w16cid="http://schemas.microsoft.com/office/word/2016/wordml/cid" xmlns:w16="http://schemas.microsoft.com/office/word/2018/wordml" xmlns:w16sdtdh="http://schemas.microsoft.com/office/word/2020/wordml/sdtdatahash" xmlns:w16se="http://schemas.microsoft.com/office/word/2015/wordml/symex" xmlns:wpg="http://schemas.microsoft.com/office/word/2010/wordprocessingGroup" xmlns:wpi="http://schemas.microsoft.com/office/word/2010/wordprocessingInk" xmlns:wne="http://schemas.microsoft.com/office/word/2006/wordml" xmlns:wps="http://schemas.microsoft.com/office/word/2010/wordprocessingShape" mc:Ignorable="w14 w15 w16se w16cid w16 w16cex w16sdtdh wp14">
   <w:endnote w:type="separator" w:id="-1">
     <w:p>
       <w:pPr>
@@ -2735,7 +2741,7 @@
 </file>
 
 <file path=word/footer1.xml><?xml version="1.0" encoding="utf-8"?>
-<w:ftr xmlns:wpc="http://schemas.microsoft.com/office/word/2010/wordprocessingCanvas" xmlns:cx="http://schemas.microsoft.com/office/drawing/2014/chartex" xmlns:cx1="http://schemas.microsoft.com/office/drawing/2015/9/8/chartex" xmlns:cx2="http://schemas.microsoft.com/office/drawing/2015/10/21/chartex" xmlns:cx3="http://schemas.microsoft.com/office/drawing/2016/5/9/chartex" xmlns:cx4="http://schemas.microsoft.com/office/drawing/2016/5/10/chartex" xmlns:cx5="http://schemas.microsoft.com/office/drawing/2016/5/11/chartex" xmlns:cx6="http://schemas.microsoft.com/office/drawing/2016/5/12/chartex" xmlns:cx7="http://schemas.microsoft.com/office/drawing/2016/5/13/chartex" xmlns:cx8="http://schemas.microsoft.com/office/drawing/2016/5/14/chartex" xmlns:mc="http://schemas.openxmlformats.org/markup-compatibility/2006" xmlns:aink="http://schemas.microsoft.com/office/drawing/2016/ink" xmlns:am3d="http://schemas.microsoft.com/office/drawing/2017/model3d" xmlns:o="urn:schemas-microsoft-com:office:office" xmlns:oel="http://schemas.microsoft.com/office/2019/extlst" xmlns:r="http://schemas.openxmlformats.org/officeDocument/2006/relationships" xmlns:m="http://schemas.openxmlformats.org/officeDocument/2006/math" xmlns:v="urn:schemas-microsoft-com:vml" xmlns:wp14="http://schemas.microsoft.com/office/word/2010/wordprocessingDrawing" xmlns:wp="http://schemas.openxmlformats.org/drawingml/2006/wordprocessingDrawing" xmlns:w10="urn:schemas-microsoft-com:office:word" xmlns:w="http://schemas.openxmlformats.org/wordprocessingml/2006/main" xmlns:w14="http://schemas.microsoft.com/office/word/2010/wordml" xmlns:w15="http://schemas.microsoft.com/office/word/2012/wordml" xmlns:w16cex="http://schemas.microsoft.com/office/word/2018/wordml/cex" xmlns:w16cid="http://schemas.microsoft.com/office/word/2016/wordml/cid" xmlns:w16="http://schemas.microsoft.com/office/word/2018/wordml" xmlns:w16du="http://schemas.microsoft.com/office/word/2023/wordml/word16du" xmlns:w16sdtdh="http://schemas.microsoft.com/office/word/2020/wordml/sdtdatahash" xmlns:w16se="http://schemas.microsoft.com/office/word/2015/wordml/symex" xmlns:wpg="http://schemas.microsoft.com/office/word/2010/wordprocessingGroup" xmlns:wpi="http://schemas.microsoft.com/office/word/2010/wordprocessingInk" xmlns:wne="http://schemas.microsoft.com/office/word/2006/wordml" xmlns:wps="http://schemas.microsoft.com/office/word/2010/wordprocessingShape" mc:Ignorable="w14 w15 w16se w16cid w16 w16cex w16sdtdh wp14">
+<w:ftr xmlns:wpc="http://schemas.microsoft.com/office/word/2010/wordprocessingCanvas" xmlns:cx="http://schemas.microsoft.com/office/drawing/2014/chartex" xmlns:cx1="http://schemas.microsoft.com/office/drawing/2015/9/8/chartex" xmlns:cx2="http://schemas.microsoft.com/office/drawing/2015/10/21/chartex" xmlns:cx3="http://schemas.microsoft.com/office/drawing/2016/5/9/chartex" xmlns:cx4="http://schemas.microsoft.com/office/drawing/2016/5/10/chartex" xmlns:cx5="http://schemas.microsoft.com/office/drawing/2016/5/11/chartex" xmlns:cx6="http://schemas.microsoft.com/office/drawing/2016/5/12/chartex" xmlns:cx7="http://schemas.microsoft.com/office/drawing/2016/5/13/chartex" xmlns:cx8="http://schemas.microsoft.com/office/drawing/2016/5/14/chartex" xmlns:mc="http://schemas.openxmlformats.org/markup-compatibility/2006" xmlns:aink="http://schemas.microsoft.com/office/drawing/2016/ink" xmlns:am3d="http://schemas.microsoft.com/office/drawing/2017/model3d" xmlns:o="urn:schemas-microsoft-com:office:office" xmlns:oel="http://schemas.microsoft.com/office/2019/extlst" xmlns:r="http://schemas.openxmlformats.org/officeDocument/2006/relationships" xmlns:m="http://schemas.openxmlformats.org/officeDocument/2006/math" xmlns:v="urn:schemas-microsoft-com:vml" xmlns:wp14="http://schemas.microsoft.com/office/word/2010/wordprocessingDrawing" xmlns:wp="http://schemas.openxmlformats.org/drawingml/2006/wordprocessingDrawing" xmlns:w10="urn:schemas-microsoft-com:office:word" xmlns:w="http://schemas.openxmlformats.org/wordprocessingml/2006/main" xmlns:w14="http://schemas.microsoft.com/office/word/2010/wordml" xmlns:w15="http://schemas.microsoft.com/office/word/2012/wordml" xmlns:w16cex="http://schemas.microsoft.com/office/word/2018/wordml/cex" xmlns:w16cid="http://schemas.microsoft.com/office/word/2016/wordml/cid" xmlns:w16="http://schemas.microsoft.com/office/word/2018/wordml" xmlns:w16sdtdh="http://schemas.microsoft.com/office/word/2020/wordml/sdtdatahash" xmlns:w16se="http://schemas.microsoft.com/office/word/2015/wordml/symex" xmlns:wpg="http://schemas.microsoft.com/office/word/2010/wordprocessingGroup" xmlns:wpi="http://schemas.microsoft.com/office/word/2010/wordprocessingInk" xmlns:wne="http://schemas.microsoft.com/office/word/2006/wordml" xmlns:wps="http://schemas.microsoft.com/office/word/2010/wordprocessingShape" mc:Ignorable="w14 w15 w16se w16cid w16 w16cex w16sdtdh wp14">
   <w:p>
     <w:pPr>
       <w:pStyle w:val="Footer"/>
@@ -2756,7 +2762,7 @@
 </file>
 
 <file path=word/footer2.xml><?xml version="1.0" encoding="utf-8"?>
-<w:ftr xmlns:wpc="http://schemas.microsoft.com/office/word/2010/wordprocessingCanvas" xmlns:cx="http://schemas.microsoft.com/office/drawing/2014/chartex" xmlns:cx1="http://schemas.microsoft.com/office/drawing/2015/9/8/chartex" xmlns:cx2="http://schemas.microsoft.com/office/drawing/2015/10/21/chartex" xmlns:cx3="http://schemas.microsoft.com/office/drawing/2016/5/9/chartex" xmlns:cx4="http://schemas.microsoft.com/office/drawing/2016/5/10/chartex" xmlns:cx5="http://schemas.microsoft.com/office/drawing/2016/5/11/chartex" xmlns:cx6="http://schemas.microsoft.com/office/drawing/2016/5/12/chartex" xmlns:cx7="http://schemas.microsoft.com/office/drawing/2016/5/13/chartex" xmlns:cx8="http://schemas.microsoft.com/office/drawing/2016/5/14/chartex" xmlns:mc="http://schemas.openxmlformats.org/markup-compatibility/2006" xmlns:aink="http://schemas.microsoft.com/office/drawing/2016/ink" xmlns:am3d="http://schemas.microsoft.com/office/drawing/2017/model3d" xmlns:o="urn:schemas-microsoft-com:office:office" xmlns:oel="http://schemas.microsoft.com/office/2019/extlst" xmlns:r="http://schemas.openxmlformats.org/officeDocument/2006/relationships" xmlns:m="http://schemas.openxmlformats.org/officeDocument/2006/math" xmlns:v="urn:schemas-microsoft-com:vml" xmlns:wp14="http://schemas.microsoft.com/office/word/2010/wordprocessingDrawing" xmlns:wp="http://schemas.openxmlformats.org/drawingml/2006/wordprocessingDrawing" xmlns:w10="urn:schemas-microsoft-com:office:word" xmlns:w="http://schemas.openxmlformats.org/wordprocessingml/2006/main" xmlns:w14="http://schemas.microsoft.com/office/word/2010/wordml" xmlns:w15="http://schemas.microsoft.com/office/word/2012/wordml" xmlns:w16cex="http://schemas.microsoft.com/office/word/2018/wordml/cex" xmlns:w16cid="http://schemas.microsoft.com/office/word/2016/wordml/cid" xmlns:w16="http://schemas.microsoft.com/office/word/2018/wordml" xmlns:w16du="http://schemas.microsoft.com/office/word/2023/wordml/word16du" xmlns:w16sdtdh="http://schemas.microsoft.com/office/word/2020/wordml/sdtdatahash" xmlns:w16se="http://schemas.microsoft.com/office/word/2015/wordml/symex" xmlns:wpg="http://schemas.microsoft.com/office/word/2010/wordprocessingGroup" xmlns:wpi="http://schemas.microsoft.com/office/word/2010/wordprocessingInk" xmlns:wne="http://schemas.microsoft.com/office/word/2006/wordml" xmlns:wps="http://schemas.microsoft.com/office/word/2010/wordprocessingShape" mc:Ignorable="w14 w15 w16se w16cid w16 w16cex w16sdtdh wp14">
+<w:ftr xmlns:wpc="http://schemas.microsoft.com/office/word/2010/wordprocessingCanvas" xmlns:cx="http://schemas.microsoft.com/office/drawing/2014/chartex" xmlns:cx1="http://schemas.microsoft.com/office/drawing/2015/9/8/chartex" xmlns:cx2="http://schemas.microsoft.com/office/drawing/2015/10/21/chartex" xmlns:cx3="http://schemas.microsoft.com/office/drawing/2016/5/9/chartex" xmlns:cx4="http://schemas.microsoft.com/office/drawing/2016/5/10/chartex" xmlns:cx5="http://schemas.microsoft.com/office/drawing/2016/5/11/chartex" xmlns:cx6="http://schemas.microsoft.com/office/drawing/2016/5/12/chartex" xmlns:cx7="http://schemas.microsoft.com/office/drawing/2016/5/13/chartex" xmlns:cx8="http://schemas.microsoft.com/office/drawing/2016/5/14/chartex" xmlns:mc="http://schemas.openxmlformats.org/markup-compatibility/2006" xmlns:aink="http://schemas.microsoft.com/office/drawing/2016/ink" xmlns:am3d="http://schemas.microsoft.com/office/drawing/2017/model3d" xmlns:o="urn:schemas-microsoft-com:office:office" xmlns:oel="http://schemas.microsoft.com/office/2019/extlst" xmlns:r="http://schemas.openxmlformats.org/officeDocument/2006/relationships" xmlns:m="http://schemas.openxmlformats.org/officeDocument/2006/math" xmlns:v="urn:schemas-microsoft-com:vml" xmlns:wp14="http://schemas.microsoft.com/office/word/2010/wordprocessingDrawing" xmlns:wp="http://schemas.openxmlformats.org/drawingml/2006/wordprocessingDrawing" xmlns:w10="urn:schemas-microsoft-com:office:word" xmlns:w="http://schemas.openxmlformats.org/wordprocessingml/2006/main" xmlns:w14="http://schemas.microsoft.com/office/word/2010/wordml" xmlns:w15="http://schemas.microsoft.com/office/word/2012/wordml" xmlns:w16cex="http://schemas.microsoft.com/office/word/2018/wordml/cex" xmlns:w16cid="http://schemas.microsoft.com/office/word/2016/wordml/cid" xmlns:w16="http://schemas.microsoft.com/office/word/2018/wordml" xmlns:w16sdtdh="http://schemas.microsoft.com/office/word/2020/wordml/sdtdatahash" xmlns:w16se="http://schemas.microsoft.com/office/word/2015/wordml/symex" xmlns:wpg="http://schemas.microsoft.com/office/word/2010/wordprocessingGroup" xmlns:wpi="http://schemas.microsoft.com/office/word/2010/wordprocessingInk" xmlns:wne="http://schemas.microsoft.com/office/word/2006/wordml" xmlns:wps="http://schemas.microsoft.com/office/word/2010/wordprocessingShape" mc:Ignorable="w14 w15 w16se w16cid w16 w16cex w16sdtdh wp14">
   <w:p>
     <w:pPr>
       <w:pStyle w:val="Footer"/>
@@ -2791,7 +2797,7 @@
 </file>
 
 <file path=word/footnotes.xml><?xml version="1.0" encoding="utf-8"?>
-<w:footnotes xmlns:wpc="http://schemas.microsoft.com/office/word/2010/wordprocessingCanvas" xmlns:cx="http://schemas.microsoft.com/office/drawing/2014/chartex" xmlns:cx1="http://schemas.microsoft.com/office/drawing/2015/9/8/chartex" xmlns:cx2="http://schemas.microsoft.com/office/drawing/2015/10/21/chartex" xmlns:cx3="http://schemas.microsoft.com/office/drawing/2016/5/9/chartex" xmlns:cx4="http://schemas.microsoft.com/office/drawing/2016/5/10/chartex" xmlns:cx5="http://schemas.microsoft.com/office/drawing/2016/5/11/chartex" xmlns:cx6="http://schemas.microsoft.com/office/drawing/2016/5/12/chartex" xmlns:cx7="http://schemas.microsoft.com/office/drawing/2016/5/13/chartex" xmlns:cx8="http://schemas.microsoft.com/office/drawing/2016/5/14/chartex" xmlns:mc="http://schemas.openxmlformats.org/markup-compatibility/2006" xmlns:aink="http://schemas.microsoft.com/office/drawing/2016/ink" xmlns:am3d="http://schemas.microsoft.com/office/drawing/2017/model3d" xmlns:o="urn:schemas-microsoft-com:office:office" xmlns:oel="http://schemas.microsoft.com/office/2019/extlst" xmlns:r="http://schemas.openxmlformats.org/officeDocument/2006/relationships" xmlns:m="http://schemas.openxmlformats.org/officeDocument/2006/math" xmlns:v="urn:schemas-microsoft-com:vml" xmlns:wp14="http://schemas.microsoft.com/office/word/2010/wordprocessingDrawing" xmlns:wp="http://schemas.openxmlformats.org/drawingml/2006/wordprocessingDrawing" xmlns:w10="urn:schemas-microsoft-com:office:word" xmlns:w="http://schemas.openxmlformats.org/wordprocessingml/2006/main" xmlns:w14="http://schemas.microsoft.com/office/word/2010/wordml" xmlns:w15="http://schemas.microsoft.com/office/word/2012/wordml" xmlns:w16cex="http://schemas.microsoft.com/office/word/2018/wordml/cex" xmlns:w16cid="http://schemas.microsoft.com/office/word/2016/wordml/cid" xmlns:w16="http://schemas.microsoft.com/office/word/2018/wordml" xmlns:w16du="http://schemas.microsoft.com/office/word/2023/wordml/word16du" xmlns:w16sdtdh="http://schemas.microsoft.com/office/word/2020/wordml/sdtdatahash" xmlns:w16se="http://schemas.microsoft.com/office/word/2015/wordml/symex" xmlns:wpg="http://schemas.microsoft.com/office/word/2010/wordprocessingGroup" xmlns:wpi="http://schemas.microsoft.com/office/word/2010/wordprocessingInk" xmlns:wne="http://schemas.microsoft.com/office/word/2006/wordml" xmlns:wps="http://schemas.microsoft.com/office/word/2010/wordprocessingShape" mc:Ignorable="w14 w15 w16se w16cid w16 w16cex w16sdtdh wp14">
+<w:footnotes xmlns:wpc="http://schemas.microsoft.com/office/word/2010/wordprocessingCanvas" xmlns:cx="http://schemas.microsoft.com/office/drawing/2014/chartex" xmlns:cx1="http://schemas.microsoft.com/office/drawing/2015/9/8/chartex" xmlns:cx2="http://schemas.microsoft.com/office/drawing/2015/10/21/chartex" xmlns:cx3="http://schemas.microsoft.com/office/drawing/2016/5/9/chartex" xmlns:cx4="http://schemas.microsoft.com/office/drawing/2016/5/10/chartex" xmlns:cx5="http://schemas.microsoft.com/office/drawing/2016/5/11/chartex" xmlns:cx6="http://schemas.microsoft.com/office/drawing/2016/5/12/chartex" xmlns:cx7="http://schemas.microsoft.com/office/drawing/2016/5/13/chartex" xmlns:cx8="http://schemas.microsoft.com/office/drawing/2016/5/14/chartex" xmlns:mc="http://schemas.openxmlformats.org/markup-compatibility/2006" xmlns:aink="http://schemas.microsoft.com/office/drawing/2016/ink" xmlns:am3d="http://schemas.microsoft.com/office/drawing/2017/model3d" xmlns:o="urn:schemas-microsoft-com:office:office" xmlns:oel="http://schemas.microsoft.com/office/2019/extlst" xmlns:r="http://schemas.openxmlformats.org/officeDocument/2006/relationships" xmlns:m="http://schemas.openxmlformats.org/officeDocument/2006/math" xmlns:v="urn:schemas-microsoft-com:vml" xmlns:wp14="http://schemas.microsoft.com/office/word/2010/wordprocessingDrawing" xmlns:wp="http://schemas.openxmlformats.org/drawingml/2006/wordprocessingDrawing" xmlns:w10="urn:schemas-microsoft-com:office:word" xmlns:w="http://schemas.openxmlformats.org/wordprocessingml/2006/main" xmlns:w14="http://schemas.microsoft.com/office/word/2010/wordml" xmlns:w15="http://schemas.microsoft.com/office/word/2012/wordml" xmlns:w16cex="http://schemas.microsoft.com/office/word/2018/wordml/cex" xmlns:w16cid="http://schemas.microsoft.com/office/word/2016/wordml/cid" xmlns:w16="http://schemas.microsoft.com/office/word/2018/wordml" xmlns:w16sdtdh="http://schemas.microsoft.com/office/word/2020/wordml/sdtdatahash" xmlns:w16se="http://schemas.microsoft.com/office/word/2015/wordml/symex" xmlns:wpg="http://schemas.microsoft.com/office/word/2010/wordprocessingGroup" xmlns:wpi="http://schemas.microsoft.com/office/word/2010/wordprocessingInk" xmlns:wne="http://schemas.microsoft.com/office/word/2006/wordml" xmlns:wps="http://schemas.microsoft.com/office/word/2010/wordprocessingShape" mc:Ignorable="w14 w15 w16se w16cid w16 w16cex w16sdtdh wp14">
   <w:footnote w:type="separator" w:id="-1">
     <w:p>
       <w:pPr>
@@ -2817,7 +2823,7 @@
 </file>
 
 <file path=word/header1.xml><?xml version="1.0" encoding="utf-8"?>
-<w:hdr xmlns:wpc="http://schemas.microsoft.com/office/word/2010/wordprocessingCanvas" xmlns:cx="http://schemas.microsoft.com/office/drawing/2014/chartex" xmlns:cx1="http://schemas.microsoft.com/office/drawing/2015/9/8/chartex" xmlns:cx2="http://schemas.microsoft.com/office/drawing/2015/10/21/chartex" xmlns:cx3="http://schemas.microsoft.com/office/drawing/2016/5/9/chartex" xmlns:cx4="http://schemas.microsoft.com/office/drawing/2016/5/10/chartex" xmlns:cx5="http://schemas.microsoft.com/office/drawing/2016/5/11/chartex" xmlns:cx6="http://schemas.microsoft.com/office/drawing/2016/5/12/chartex" xmlns:cx7="http://schemas.microsoft.com/office/drawing/2016/5/13/chartex" xmlns:cx8="http://schemas.microsoft.com/office/drawing/2016/5/14/chartex" xmlns:mc="http://schemas.openxmlformats.org/markup-compatibility/2006" xmlns:aink="http://schemas.microsoft.com/office/drawing/2016/ink" xmlns:am3d="http://schemas.microsoft.com/office/drawing/2017/model3d" xmlns:o="urn:schemas-microsoft-com:office:office" xmlns:oel="http://schemas.microsoft.com/office/2019/extlst" xmlns:r="http://schemas.openxmlformats.org/officeDocument/2006/relationships" xmlns:m="http://schemas.openxmlformats.org/officeDocument/2006/math" xmlns:v="urn:schemas-microsoft-com:vml" xmlns:wp14="http://schemas.microsoft.com/office/word/2010/wordprocessingDrawing" xmlns:wp="http://schemas.openxmlformats.org/drawingml/2006/wordprocessingDrawing" xmlns:w10="urn:schemas-microsoft-com:office:word" xmlns:w="http://schemas.openxmlformats.org/wordprocessingml/2006/main" xmlns:w14="http://schemas.microsoft.com/office/word/2010/wordml" xmlns:w15="http://schemas.microsoft.com/office/word/2012/wordml" xmlns:w16cex="http://schemas.microsoft.com/office/word/2018/wordml/cex" xmlns:w16cid="http://schemas.microsoft.com/office/word/2016/wordml/cid" xmlns:w16="http://schemas.microsoft.com/office/word/2018/wordml" xmlns:w16du="http://schemas.microsoft.com/office/word/2023/wordml/word16du" xmlns:w16sdtdh="http://schemas.microsoft.com/office/word/2020/wordml/sdtdatahash" xmlns:w16se="http://schemas.microsoft.com/office/word/2015/wordml/symex" xmlns:wpg="http://schemas.microsoft.com/office/word/2010/wordprocessingGroup" xmlns:wpi="http://schemas.microsoft.com/office/word/2010/wordprocessingInk" xmlns:wne="http://schemas.microsoft.com/office/word/2006/wordml" xmlns:wps="http://schemas.microsoft.com/office/word/2010/wordprocessingShape" mc:Ignorable="w14 w15 w16se w16cid w16 w16cex w16sdtdh wp14">
+<w:hdr xmlns:wpc="http://schemas.microsoft.com/office/word/2010/wordprocessingCanvas" xmlns:cx="http://schemas.microsoft.com/office/drawing/2014/chartex" xmlns:cx1="http://schemas.microsoft.com/office/drawing/2015/9/8/chartex" xmlns:cx2="http://schemas.microsoft.com/office/drawing/2015/10/21/chartex" xmlns:cx3="http://schemas.microsoft.com/office/drawing/2016/5/9/chartex" xmlns:cx4="http://schemas.microsoft.com/office/drawing/2016/5/10/chartex" xmlns:cx5="http://schemas.microsoft.com/office/drawing/2016/5/11/chartex" xmlns:cx6="http://schemas.microsoft.com/office/drawing/2016/5/12/chartex" xmlns:cx7="http://schemas.microsoft.com/office/drawing/2016/5/13/chartex" xmlns:cx8="http://schemas.microsoft.com/office/drawing/2016/5/14/chartex" xmlns:mc="http://schemas.openxmlformats.org/markup-compatibility/2006" xmlns:aink="http://schemas.microsoft.com/office/drawing/2016/ink" xmlns:am3d="http://schemas.microsoft.com/office/drawing/2017/model3d" xmlns:o="urn:schemas-microsoft-com:office:office" xmlns:oel="http://schemas.microsoft.com/office/2019/extlst" xmlns:r="http://schemas.openxmlformats.org/officeDocument/2006/relationships" xmlns:m="http://schemas.openxmlformats.org/officeDocument/2006/math" xmlns:v="urn:schemas-microsoft-com:vml" xmlns:wp14="http://schemas.microsoft.com/office/word/2010/wordprocessingDrawing" xmlns:wp="http://schemas.openxmlformats.org/drawingml/2006/wordprocessingDrawing" xmlns:w10="urn:schemas-microsoft-com:office:word" xmlns:w="http://schemas.openxmlformats.org/wordprocessingml/2006/main" xmlns:w14="http://schemas.microsoft.com/office/word/2010/wordml" xmlns:w15="http://schemas.microsoft.com/office/word/2012/wordml" xmlns:w16cex="http://schemas.microsoft.com/office/word/2018/wordml/cex" xmlns:w16cid="http://schemas.microsoft.com/office/word/2016/wordml/cid" xmlns:w16="http://schemas.microsoft.com/office/word/2018/wordml" xmlns:w16sdtdh="http://schemas.microsoft.com/office/word/2020/wordml/sdtdatahash" xmlns:w16se="http://schemas.microsoft.com/office/word/2015/wordml/symex" xmlns:wpg="http://schemas.microsoft.com/office/word/2010/wordprocessingGroup" xmlns:wpi="http://schemas.microsoft.com/office/word/2010/wordprocessingInk" xmlns:wne="http://schemas.microsoft.com/office/word/2006/wordml" xmlns:wps="http://schemas.microsoft.com/office/word/2010/wordprocessingShape" mc:Ignorable="w14 w15 w16se w16cid w16 w16cex w16sdtdh wp14">
   <w:p>
     <w:pPr>
       <w:pStyle w:val="Header"/>
@@ -2851,7 +2857,7 @@
 </file>
 
 <file path=word/numbering.xml><?xml version="1.0" encoding="utf-8"?>
-<w:numbering xmlns:wpc="http://schemas.microsoft.com/office/word/2010/wordprocessingCanvas" xmlns:cx="http://schemas.microsoft.com/office/drawing/2014/chartex" xmlns:cx1="http://schemas.microsoft.com/office/drawing/2015/9/8/chartex" xmlns:cx2="http://schemas.microsoft.com/office/drawing/2015/10/21/chartex" xmlns:cx3="http://schemas.microsoft.com/office/drawing/2016/5/9/chartex" xmlns:cx4="http://schemas.microsoft.com/office/drawing/2016/5/10/chartex" xmlns:cx5="http://schemas.microsoft.com/office/drawing/2016/5/11/chartex" xmlns:cx6="http://schemas.microsoft.com/office/drawing/2016/5/12/chartex" xmlns:cx7="http://schemas.microsoft.com/office/drawing/2016/5/13/chartex" xmlns:cx8="http://schemas.microsoft.com/office/drawing/2016/5/14/chartex" xmlns:mc="http://schemas.openxmlformats.org/markup-compatibility/2006" xmlns:aink="http://schemas.microsoft.com/office/drawing/2016/ink" xmlns:am3d="http://schemas.microsoft.com/office/drawing/2017/model3d" xmlns:o="urn:schemas-microsoft-com:office:office" xmlns:oel="http://schemas.microsoft.com/office/2019/extlst" xmlns:r="http://schemas.openxmlformats.org/officeDocument/2006/relationships" xmlns:m="http://schemas.openxmlformats.org/officeDocument/2006/math" xmlns:v="urn:schemas-microsoft-com:vml" xmlns:wp14="http://schemas.microsoft.com/office/word/2010/wordprocessingDrawing" xmlns:wp="http://schemas.openxmlformats.org/drawingml/2006/wordprocessingDrawing" xmlns:w10="urn:schemas-microsoft-com:office:word" xmlns:w="http://schemas.openxmlformats.org/wordprocessingml/2006/main" xmlns:w14="http://schemas.microsoft.com/office/word/2010/wordml" xmlns:w15="http://schemas.microsoft.com/office/word/2012/wordml" xmlns:w16cex="http://schemas.microsoft.com/office/word/2018/wordml/cex" xmlns:w16cid="http://schemas.microsoft.com/office/word/2016/wordml/cid" xmlns:w16="http://schemas.microsoft.com/office/word/2018/wordml" xmlns:w16du="http://schemas.microsoft.com/office/word/2023/wordml/word16du" xmlns:w16sdtdh="http://schemas.microsoft.com/office/word/2020/wordml/sdtdatahash" xmlns:w16se="http://schemas.microsoft.com/office/word/2015/wordml/symex" xmlns:wpg="http://schemas.microsoft.com/office/word/2010/wordprocessingGroup" xmlns:wpi="http://schemas.microsoft.com/office/word/2010/wordprocessingInk" xmlns:wne="http://schemas.microsoft.com/office/word/2006/wordml" xmlns:wps="http://schemas.microsoft.com/office/word/2010/wordprocessingShape" mc:Ignorable="w14 w15 w16se w16cid w16 w16cex w16sdtdh wp14">
+<w:numbering xmlns:wpc="http://schemas.microsoft.com/office/word/2010/wordprocessingCanvas" xmlns:cx="http://schemas.microsoft.com/office/drawing/2014/chartex" xmlns:cx1="http://schemas.microsoft.com/office/drawing/2015/9/8/chartex" xmlns:cx2="http://schemas.microsoft.com/office/drawing/2015/10/21/chartex" xmlns:cx3="http://schemas.microsoft.com/office/drawing/2016/5/9/chartex" xmlns:cx4="http://schemas.microsoft.com/office/drawing/2016/5/10/chartex" xmlns:cx5="http://schemas.microsoft.com/office/drawing/2016/5/11/chartex" xmlns:cx6="http://schemas.microsoft.com/office/drawing/2016/5/12/chartex" xmlns:cx7="http://schemas.microsoft.com/office/drawing/2016/5/13/chartex" xmlns:cx8="http://schemas.microsoft.com/office/drawing/2016/5/14/chartex" xmlns:mc="http://schemas.openxmlformats.org/markup-compatibility/2006" xmlns:aink="http://schemas.microsoft.com/office/drawing/2016/ink" xmlns:am3d="http://schemas.microsoft.com/office/drawing/2017/model3d" xmlns:o="urn:schemas-microsoft-com:office:office" xmlns:oel="http://schemas.microsoft.com/office/2019/extlst" xmlns:r="http://schemas.openxmlformats.org/officeDocument/2006/relationships" xmlns:m="http://schemas.openxmlformats.org/officeDocument/2006/math" xmlns:v="urn:schemas-microsoft-com:vml" xmlns:wp14="http://schemas.microsoft.com/office/word/2010/wordprocessingDrawing" xmlns:wp="http://schemas.openxmlformats.org/drawingml/2006/wordprocessingDrawing" xmlns:w10="urn:schemas-microsoft-com:office:word" xmlns:w="http://schemas.openxmlformats.org/wordprocessingml/2006/main" xmlns:w14="http://schemas.microsoft.com/office/word/2010/wordml" xmlns:w15="http://schemas.microsoft.com/office/word/2012/wordml" xmlns:w16cex="http://schemas.microsoft.com/office/word/2018/wordml/cex" xmlns:w16cid="http://schemas.microsoft.com/office/word/2016/wordml/cid" xmlns:w16="http://schemas.microsoft.com/office/word/2018/wordml" xmlns:w16sdtdh="http://schemas.microsoft.com/office/word/2020/wordml/sdtdatahash" xmlns:w16se="http://schemas.microsoft.com/office/word/2015/wordml/symex" xmlns:wpg="http://schemas.microsoft.com/office/word/2010/wordprocessingGroup" xmlns:wpi="http://schemas.microsoft.com/office/word/2010/wordprocessingInk" xmlns:wne="http://schemas.microsoft.com/office/word/2006/wordml" xmlns:wps="http://schemas.microsoft.com/office/word/2010/wordprocessingShape" mc:Ignorable="w14 w15 w16se w16cid w16 w16cex w16sdtdh wp14">
   <w:abstractNum w:abstractNumId="0" w15:restartNumberingAfterBreak="0">
     <w:nsid w:val="FFFFFF7C"/>
     <w:multiLevelType w:val="singleLevel"/>

</xml_diff>